<commit_message>
2022/02/12 15点35分 author:Chan Leo
</commit_message>
<xml_diff>
--- a/4_放大器的共性问题_《你好，放大器》.docx
+++ b/4_放大器的共性问题_《你好，放大器》.docx
@@ -1016,7 +1016,6 @@
       <w:pPr>
         <w:jc w:val="center"/>
         <w:rPr>
-          <w:rFonts w:hint="eastAsia"/>
           <w:sz w:val="24"/>
         </w:rPr>
       </w:pPr>
@@ -1147,7 +1146,6 @@
       <w:pPr>
         <w:jc w:val="center"/>
         <w:rPr>
-          <w:rFonts w:hint="eastAsia"/>
           <w:sz w:val="24"/>
         </w:rPr>
       </w:pPr>
@@ -1274,7 +1272,6 @@
       <w:pPr>
         <w:jc w:val="center"/>
         <w:rPr>
-          <w:rFonts w:hint="eastAsia"/>
           <w:sz w:val="24"/>
         </w:rPr>
       </w:pPr>
@@ -1386,7 +1383,6 @@
       <w:pPr>
         <w:jc w:val="center"/>
         <w:rPr>
-          <w:rFonts w:hint="eastAsia"/>
           <w:sz w:val="24"/>
         </w:rPr>
       </w:pPr>
@@ -1472,14 +1468,11 @@
         </w:rPr>
         <w:t>类似于球形封装。</w:t>
       </w:r>
-      <w:bookmarkStart w:id="0" w:name="_GoBack"/>
-      <w:bookmarkEnd w:id="0"/>
     </w:p>
     <w:p>
       <w:pPr>
         <w:jc w:val="center"/>
         <w:rPr>
-          <w:rFonts w:hint="eastAsia"/>
           <w:sz w:val="24"/>
         </w:rPr>
       </w:pPr>
@@ -1524,6 +1517,1201 @@
         </w:drawing>
       </w:r>
     </w:p>
+    <w:p>
+      <w:pPr>
+        <w:jc w:val="center"/>
+        <w:rPr>
+          <w:sz w:val="24"/>
+        </w:rPr>
+      </w:pPr>
+    </w:p>
+    <w:p>
+      <w:pPr>
+        <w:pStyle w:val="a3"/>
+        <w:numPr>
+          <w:ilvl w:val="0"/>
+          <w:numId w:val="1"/>
+        </w:numPr>
+        <w:ind w:firstLineChars="0"/>
+        <w:rPr>
+          <w:b/>
+          <w:sz w:val="24"/>
+        </w:rPr>
+      </w:pPr>
+      <w:r>
+        <w:rPr>
+          <w:rFonts w:hint="eastAsia"/>
+          <w:b/>
+          <w:sz w:val="24"/>
+        </w:rPr>
+        <w:t>供电和电源去</w:t>
+      </w:r>
+      <w:proofErr w:type="gramStart"/>
+      <w:r>
+        <w:rPr>
+          <w:rFonts w:hint="eastAsia"/>
+          <w:b/>
+          <w:sz w:val="24"/>
+        </w:rPr>
+        <w:t>耦</w:t>
+      </w:r>
+      <w:proofErr w:type="gramEnd"/>
+    </w:p>
+    <w:p>
+      <w:pPr>
+        <w:pStyle w:val="a3"/>
+        <w:ind w:leftChars="371" w:left="779" w:firstLineChars="0" w:firstLine="0"/>
+        <w:rPr>
+          <w:rFonts w:hint="eastAsia"/>
+          <w:sz w:val="24"/>
+        </w:rPr>
+      </w:pPr>
+      <w:r>
+        <w:rPr>
+          <w:rFonts w:hint="eastAsia"/>
+          <w:sz w:val="24"/>
+        </w:rPr>
+        <w:t>放大器供电需要注意：</w:t>
+      </w:r>
+    </w:p>
+    <w:p>
+      <w:pPr>
+        <w:pStyle w:val="a3"/>
+        <w:numPr>
+          <w:ilvl w:val="0"/>
+          <w:numId w:val="3"/>
+        </w:numPr>
+        <w:ind w:leftChars="371" w:left="1139" w:firstLineChars="0"/>
+        <w:rPr>
+          <w:sz w:val="24"/>
+        </w:rPr>
+      </w:pPr>
+      <w:r>
+        <w:rPr>
+          <w:rFonts w:hint="eastAsia"/>
+          <w:sz w:val="24"/>
+        </w:rPr>
+        <w:t>放大器的</w:t>
+      </w:r>
+      <w:r>
+        <w:rPr>
+          <w:rFonts w:hint="eastAsia"/>
+          <w:sz w:val="24"/>
+        </w:rPr>
+        <w:t>极性接反非常危险，甚至有可能爆炸！</w:t>
+      </w:r>
+    </w:p>
+    <w:p>
+      <w:pPr>
+        <w:pStyle w:val="a3"/>
+        <w:numPr>
+          <w:ilvl w:val="0"/>
+          <w:numId w:val="3"/>
+        </w:numPr>
+        <w:ind w:leftChars="371" w:left="1139" w:firstLineChars="0"/>
+        <w:rPr>
+          <w:sz w:val="24"/>
+        </w:rPr>
+      </w:pPr>
+      <w:r>
+        <w:rPr>
+          <w:rFonts w:hint="eastAsia"/>
+          <w:sz w:val="24"/>
+        </w:rPr>
+        <w:t>即使</w:t>
+      </w:r>
+      <w:r>
+        <w:rPr>
+          <w:rFonts w:hint="eastAsia"/>
+          <w:sz w:val="24"/>
+        </w:rPr>
+        <w:t>放大器有多个电源脚，且在内部相连，也应当全部按要求接好。</w:t>
+      </w:r>
+    </w:p>
+    <w:p>
+      <w:pPr>
+        <w:pStyle w:val="a3"/>
+        <w:numPr>
+          <w:ilvl w:val="0"/>
+          <w:numId w:val="3"/>
+        </w:numPr>
+        <w:ind w:leftChars="371" w:left="1139" w:firstLineChars="0"/>
+        <w:rPr>
+          <w:sz w:val="24"/>
+        </w:rPr>
+      </w:pPr>
+      <w:r>
+        <w:rPr>
+          <w:rFonts w:hint="eastAsia"/>
+          <w:sz w:val="24"/>
+        </w:rPr>
+        <w:t>给电源对地配置电容。</w:t>
+      </w:r>
+    </w:p>
+    <w:p>
+      <w:pPr>
+        <w:pStyle w:val="a3"/>
+        <w:numPr>
+          <w:ilvl w:val="0"/>
+          <w:numId w:val="3"/>
+        </w:numPr>
+        <w:ind w:leftChars="371" w:left="1139" w:firstLineChars="0"/>
+        <w:rPr>
+          <w:sz w:val="24"/>
+        </w:rPr>
+      </w:pPr>
+      <w:r>
+        <w:rPr>
+          <w:rFonts w:hint="eastAsia"/>
+          <w:sz w:val="24"/>
+        </w:rPr>
+        <w:t>必要时在电源进入芯片的路径中串联磁珠。</w:t>
+      </w:r>
+    </w:p>
+    <w:p>
+      <w:pPr>
+        <w:pStyle w:val="a3"/>
+        <w:ind w:leftChars="343" w:left="720" w:firstLineChars="0" w:firstLine="0"/>
+        <w:rPr>
+          <w:sz w:val="24"/>
+        </w:rPr>
+      </w:pPr>
+    </w:p>
+    <w:p>
+      <w:pPr>
+        <w:pStyle w:val="a3"/>
+        <w:ind w:leftChars="200" w:left="420" w:firstLineChars="0" w:firstLine="359"/>
+        <w:rPr>
+          <w:sz w:val="24"/>
+        </w:rPr>
+      </w:pPr>
+      <w:r>
+        <w:rPr>
+          <w:rFonts w:hint="eastAsia"/>
+          <w:sz w:val="24"/>
+        </w:rPr>
+        <w:t>同时放大器必须配置合适的电容，否则会导致放大电路的性能指标严重下降。</w:t>
+      </w:r>
+      <w:r>
+        <w:rPr>
+          <w:rFonts w:hint="eastAsia"/>
+          <w:sz w:val="24"/>
+        </w:rPr>
+        <w:t>通常会选用库电容或是旁路电容。</w:t>
+      </w:r>
+    </w:p>
+    <w:p>
+      <w:pPr>
+        <w:pStyle w:val="a3"/>
+        <w:ind w:leftChars="200" w:left="420" w:firstLineChars="0" w:firstLine="359"/>
+        <w:rPr>
+          <w:sz w:val="24"/>
+        </w:rPr>
+      </w:pPr>
+      <w:r>
+        <w:rPr>
+          <w:rFonts w:hint="eastAsia"/>
+          <w:sz w:val="24"/>
+        </w:rPr>
+        <w:lastRenderedPageBreak/>
+        <w:t>库电容也就是一个百</w:t>
+      </w:r>
+      <w:r>
+        <w:rPr>
+          <w:rFonts w:ascii="仿宋" w:hAnsi="仿宋" w:hint="eastAsia"/>
+          <w:i/>
+          <w:sz w:val="24"/>
+        </w:rPr>
+        <w:t>μ</w:t>
+      </w:r>
+      <w:r>
+        <w:rPr>
+          <w:rFonts w:hint="eastAsia"/>
+          <w:i/>
+          <w:sz w:val="24"/>
+        </w:rPr>
+        <w:t>F</w:t>
+      </w:r>
+      <w:r>
+        <w:rPr>
+          <w:rFonts w:hint="eastAsia"/>
+          <w:sz w:val="24"/>
+        </w:rPr>
+        <w:t>级的电解电容。</w:t>
+      </w:r>
+      <w:r>
+        <w:rPr>
+          <w:rFonts w:hint="eastAsia"/>
+          <w:color w:val="FF0000"/>
+          <w:sz w:val="24"/>
+        </w:rPr>
+        <w:t>这种电容的作用是防止电流出现大波动</w:t>
+      </w:r>
+      <w:r>
+        <w:rPr>
+          <w:rFonts w:hint="eastAsia"/>
+          <w:color w:val="FF0000"/>
+          <w:sz w:val="24"/>
+        </w:rPr>
+        <w:t>从而</w:t>
+      </w:r>
+      <w:r>
+        <w:rPr>
+          <w:rFonts w:hint="eastAsia"/>
+          <w:color w:val="FF0000"/>
+          <w:sz w:val="24"/>
+        </w:rPr>
+        <w:t>对电路的影响。</w:t>
+      </w:r>
+      <w:r>
+        <w:rPr>
+          <w:rFonts w:hint="eastAsia"/>
+          <w:sz w:val="24"/>
+        </w:rPr>
+        <w:t>这种电容通常会设计在电源处，且</w:t>
+      </w:r>
+      <w:proofErr w:type="gramStart"/>
+      <w:r>
+        <w:rPr>
+          <w:rFonts w:hint="eastAsia"/>
+          <w:sz w:val="24"/>
+        </w:rPr>
+        <w:t>距离电运</w:t>
+      </w:r>
+      <w:proofErr w:type="gramEnd"/>
+      <w:r>
+        <w:rPr>
+          <w:rFonts w:hint="eastAsia"/>
+          <w:sz w:val="24"/>
+        </w:rPr>
+        <w:t>放不超过</w:t>
+      </w:r>
+      <w:r>
+        <w:rPr>
+          <w:rFonts w:hint="eastAsia"/>
+          <w:sz w:val="24"/>
+        </w:rPr>
+        <w:t>1</w:t>
+      </w:r>
+      <w:r>
+        <w:rPr>
+          <w:sz w:val="24"/>
+        </w:rPr>
+        <w:t>0cm.</w:t>
+      </w:r>
+    </w:p>
+    <w:p>
+      <w:pPr>
+        <w:pStyle w:val="a3"/>
+        <w:ind w:leftChars="200" w:left="420" w:firstLineChars="0" w:firstLine="359"/>
+        <w:rPr>
+          <w:sz w:val="24"/>
+        </w:rPr>
+      </w:pPr>
+    </w:p>
+    <w:p>
+      <w:pPr>
+        <w:pStyle w:val="a3"/>
+        <w:ind w:leftChars="200" w:left="420" w:firstLineChars="0" w:firstLine="359"/>
+        <w:rPr>
+          <w:sz w:val="24"/>
+        </w:rPr>
+      </w:pPr>
+      <w:r>
+        <w:rPr>
+          <w:rFonts w:hint="eastAsia"/>
+          <w:sz w:val="24"/>
+        </w:rPr>
+        <w:t>旁路电容一般是</w:t>
+      </w:r>
+      <w:r>
+        <w:rPr>
+          <w:rFonts w:hint="eastAsia"/>
+          <w:sz w:val="24"/>
+        </w:rPr>
+        <w:t>1</w:t>
+      </w:r>
+      <w:r>
+        <w:rPr>
+          <w:sz w:val="24"/>
+        </w:rPr>
+        <w:t>0</w:t>
+      </w:r>
+      <w:r>
+        <w:rPr>
+          <w:rFonts w:hint="eastAsia"/>
+          <w:sz w:val="24"/>
+        </w:rPr>
+        <w:t>μ</w:t>
+      </w:r>
+      <w:r>
+        <w:rPr>
+          <w:sz w:val="24"/>
+        </w:rPr>
+        <w:t>F-0.1</w:t>
+      </w:r>
+      <w:r>
+        <w:rPr>
+          <w:rFonts w:hint="eastAsia"/>
+          <w:sz w:val="24"/>
+        </w:rPr>
+        <w:t>μ</w:t>
+      </w:r>
+      <w:r>
+        <w:rPr>
+          <w:sz w:val="24"/>
+        </w:rPr>
+        <w:t>F</w:t>
+      </w:r>
+      <w:r>
+        <w:rPr>
+          <w:sz w:val="24"/>
+        </w:rPr>
+        <w:t>-0.01</w:t>
+      </w:r>
+      <w:r>
+        <w:rPr>
+          <w:rFonts w:hint="eastAsia"/>
+          <w:sz w:val="24"/>
+        </w:rPr>
+        <w:t>μ</w:t>
+      </w:r>
+      <w:r>
+        <w:rPr>
+          <w:sz w:val="24"/>
+        </w:rPr>
+        <w:t>F</w:t>
+      </w:r>
+      <w:r>
+        <w:rPr>
+          <w:rFonts w:hint="eastAsia"/>
+          <w:sz w:val="24"/>
+        </w:rPr>
+        <w:t>的电容组</w:t>
+      </w:r>
+      <w:r>
+        <w:rPr>
+          <w:rFonts w:hint="eastAsia"/>
+          <w:sz w:val="24"/>
+        </w:rPr>
+        <w:t>（大电容在</w:t>
+      </w:r>
+      <w:r>
+        <w:rPr>
+          <w:rFonts w:hint="eastAsia"/>
+          <w:sz w:val="24"/>
+        </w:rPr>
+        <w:t>1</w:t>
+      </w:r>
+      <w:r>
+        <w:rPr>
+          <w:sz w:val="24"/>
+        </w:rPr>
+        <w:t>0</w:t>
+      </w:r>
+      <w:r>
+        <w:rPr>
+          <w:rFonts w:hint="eastAsia"/>
+          <w:sz w:val="24"/>
+        </w:rPr>
+        <w:t>μ</w:t>
+      </w:r>
+      <w:r>
+        <w:rPr>
+          <w:sz w:val="24"/>
+        </w:rPr>
+        <w:t>F-0.1</w:t>
+      </w:r>
+      <w:r>
+        <w:rPr>
+          <w:rFonts w:hint="eastAsia"/>
+          <w:sz w:val="24"/>
+        </w:rPr>
+        <w:t>μ</w:t>
+      </w:r>
+      <w:r>
+        <w:rPr>
+          <w:sz w:val="24"/>
+        </w:rPr>
+        <w:t>F</w:t>
+      </w:r>
+      <w:r>
+        <w:rPr>
+          <w:rFonts w:hint="eastAsia"/>
+          <w:sz w:val="24"/>
+        </w:rPr>
+        <w:t>，小电容应当在</w:t>
+      </w:r>
+      <w:r>
+        <w:rPr>
+          <w:sz w:val="24"/>
+        </w:rPr>
+        <w:t>0.1</w:t>
+      </w:r>
+      <w:r>
+        <w:rPr>
+          <w:rFonts w:hint="eastAsia"/>
+          <w:sz w:val="24"/>
+        </w:rPr>
+        <w:t>μ</w:t>
+      </w:r>
+      <w:r>
+        <w:rPr>
+          <w:sz w:val="24"/>
+        </w:rPr>
+        <w:t>F-0.01</w:t>
+      </w:r>
+      <w:r>
+        <w:rPr>
+          <w:rFonts w:hint="eastAsia"/>
+          <w:sz w:val="24"/>
+        </w:rPr>
+        <w:t>μ</w:t>
+      </w:r>
+      <w:r>
+        <w:rPr>
+          <w:sz w:val="24"/>
+        </w:rPr>
+        <w:t>F</w:t>
+      </w:r>
+      <w:r>
+        <w:rPr>
+          <w:rFonts w:hint="eastAsia"/>
+          <w:sz w:val="24"/>
+        </w:rPr>
+        <w:t>）</w:t>
+      </w:r>
+      <w:r>
+        <w:rPr>
+          <w:rFonts w:hint="eastAsia"/>
+          <w:sz w:val="24"/>
+        </w:rPr>
+        <w:t>，通常设计在芯片电源管脚附近</w:t>
+      </w:r>
+      <w:r>
+        <w:rPr>
+          <w:rFonts w:hint="eastAsia"/>
+          <w:sz w:val="24"/>
+        </w:rPr>
+        <w:t>，</w:t>
+      </w:r>
+      <w:r>
+        <w:rPr>
+          <w:rFonts w:hint="eastAsia"/>
+          <w:color w:val="FF0000"/>
+          <w:sz w:val="24"/>
+        </w:rPr>
+        <w:t>从而形成一个低通滤波器，并滤除高频噪声。</w:t>
+      </w:r>
+    </w:p>
+    <w:p>
+      <w:pPr>
+        <w:pStyle w:val="a3"/>
+        <w:ind w:leftChars="200" w:left="420" w:firstLineChars="0" w:firstLine="359"/>
+        <w:rPr>
+          <w:color w:val="FF0000"/>
+          <w:sz w:val="24"/>
+        </w:rPr>
+      </w:pPr>
+      <w:r>
+        <w:rPr>
+          <w:rFonts w:hint="eastAsia"/>
+          <w:color w:val="FF0000"/>
+          <w:sz w:val="24"/>
+        </w:rPr>
+        <w:t>双电容的设计能够比单电容覆盖更大的频率区域，在更宽的频域内有效。</w:t>
+      </w:r>
+    </w:p>
+    <w:p>
+      <w:pPr>
+        <w:pStyle w:val="a3"/>
+        <w:ind w:leftChars="200" w:left="420" w:firstLineChars="0" w:firstLine="359"/>
+        <w:rPr>
+          <w:sz w:val="24"/>
+        </w:rPr>
+      </w:pPr>
+      <w:r>
+        <w:rPr>
+          <w:rFonts w:hint="eastAsia"/>
+          <w:sz w:val="24"/>
+        </w:rPr>
+        <w:t>常用的组合有</w:t>
+      </w:r>
+      <w:r>
+        <w:rPr>
+          <w:rFonts w:hint="eastAsia"/>
+          <w:sz w:val="24"/>
+        </w:rPr>
+        <w:t>1</w:t>
+      </w:r>
+      <w:r>
+        <w:rPr>
+          <w:sz w:val="24"/>
+        </w:rPr>
+        <w:t>0</w:t>
+      </w:r>
+      <w:r>
+        <w:rPr>
+          <w:rFonts w:hint="eastAsia"/>
+          <w:sz w:val="24"/>
+        </w:rPr>
+        <w:t>μ</w:t>
+      </w:r>
+      <w:r>
+        <w:rPr>
+          <w:sz w:val="24"/>
+        </w:rPr>
+        <w:t>F</w:t>
+      </w:r>
+      <w:r>
+        <w:rPr>
+          <w:sz w:val="24"/>
+        </w:rPr>
+        <w:t>/0.1</w:t>
+      </w:r>
+      <w:r>
+        <w:rPr>
+          <w:rFonts w:hint="eastAsia"/>
+          <w:sz w:val="24"/>
+        </w:rPr>
+        <w:t>μ</w:t>
+      </w:r>
+      <w:r>
+        <w:rPr>
+          <w:sz w:val="24"/>
+        </w:rPr>
+        <w:t>F</w:t>
+      </w:r>
+      <w:r>
+        <w:rPr>
+          <w:rFonts w:hint="eastAsia"/>
+          <w:sz w:val="24"/>
+        </w:rPr>
+        <w:t>，</w:t>
+      </w:r>
+      <w:r>
+        <w:rPr>
+          <w:rFonts w:hint="eastAsia"/>
+          <w:sz w:val="24"/>
+        </w:rPr>
+        <w:t>4</w:t>
+      </w:r>
+      <w:r>
+        <w:rPr>
+          <w:sz w:val="24"/>
+        </w:rPr>
+        <w:t>.7</w:t>
+      </w:r>
+      <w:r>
+        <w:rPr>
+          <w:rFonts w:hint="eastAsia"/>
+          <w:sz w:val="24"/>
+        </w:rPr>
+        <w:t>μ</w:t>
+      </w:r>
+      <w:r>
+        <w:rPr>
+          <w:sz w:val="24"/>
+        </w:rPr>
+        <w:t>F</w:t>
+      </w:r>
+      <w:r>
+        <w:rPr>
+          <w:sz w:val="24"/>
+        </w:rPr>
+        <w:t>/0.01</w:t>
+      </w:r>
+      <w:r>
+        <w:rPr>
+          <w:rFonts w:hint="eastAsia"/>
+          <w:sz w:val="24"/>
+        </w:rPr>
+        <w:t>μ</w:t>
+      </w:r>
+      <w:r>
+        <w:rPr>
+          <w:sz w:val="24"/>
+        </w:rPr>
+        <w:t>F</w:t>
+      </w:r>
+      <w:r>
+        <w:rPr>
+          <w:rFonts w:hint="eastAsia"/>
+          <w:sz w:val="24"/>
+        </w:rPr>
+        <w:t>，</w:t>
+      </w:r>
+      <w:r>
+        <w:rPr>
+          <w:rFonts w:hint="eastAsia"/>
+          <w:sz w:val="24"/>
+        </w:rPr>
+        <w:t>1</w:t>
+      </w:r>
+      <w:r>
+        <w:rPr>
+          <w:sz w:val="24"/>
+        </w:rPr>
+        <w:t>0</w:t>
+      </w:r>
+      <w:r>
+        <w:rPr>
+          <w:rFonts w:hint="eastAsia"/>
+          <w:sz w:val="24"/>
+        </w:rPr>
+        <w:t>μ</w:t>
+      </w:r>
+      <w:r>
+        <w:rPr>
+          <w:sz w:val="24"/>
+        </w:rPr>
+        <w:t>F</w:t>
+      </w:r>
+      <w:r>
+        <w:rPr>
+          <w:rFonts w:hint="eastAsia"/>
+          <w:sz w:val="24"/>
+        </w:rPr>
+        <w:t>/</w:t>
+      </w:r>
+      <w:r>
+        <w:rPr>
+          <w:sz w:val="24"/>
+        </w:rPr>
+        <w:t>0.01</w:t>
+      </w:r>
+      <w:r>
+        <w:rPr>
+          <w:rFonts w:hint="eastAsia"/>
+          <w:sz w:val="24"/>
+        </w:rPr>
+        <w:t>μ</w:t>
+      </w:r>
+      <w:r>
+        <w:rPr>
+          <w:sz w:val="24"/>
+        </w:rPr>
+        <w:t>F</w:t>
+      </w:r>
+      <w:r>
+        <w:rPr>
+          <w:rFonts w:hint="eastAsia"/>
+          <w:sz w:val="24"/>
+        </w:rPr>
+        <w:t>。</w:t>
+      </w:r>
+    </w:p>
+    <w:p>
+      <w:pPr>
+        <w:pStyle w:val="a3"/>
+        <w:ind w:leftChars="200" w:left="420" w:firstLineChars="0" w:firstLine="359"/>
+        <w:rPr>
+          <w:sz w:val="24"/>
+        </w:rPr>
+      </w:pPr>
+      <w:r>
+        <w:rPr>
+          <w:rFonts w:hint="eastAsia"/>
+          <w:sz w:val="24"/>
+        </w:rPr>
+        <w:t>旁路电路在布线时还需要注意如下原则：</w:t>
+      </w:r>
+    </w:p>
+    <w:p>
+      <w:pPr>
+        <w:pStyle w:val="a3"/>
+        <w:numPr>
+          <w:ilvl w:val="0"/>
+          <w:numId w:val="4"/>
+        </w:numPr>
+        <w:ind w:firstLineChars="0"/>
+        <w:rPr>
+          <w:sz w:val="24"/>
+        </w:rPr>
+      </w:pPr>
+      <w:r>
+        <w:rPr>
+          <w:rFonts w:hint="eastAsia"/>
+          <w:sz w:val="24"/>
+        </w:rPr>
+        <w:t>流经原则：电容应该放在电源进线的途中</w:t>
+      </w:r>
+      <w:r>
+        <w:rPr>
+          <w:rFonts w:hint="eastAsia"/>
+          <w:sz w:val="24"/>
+        </w:rPr>
+        <w:t>。</w:t>
+      </w:r>
+    </w:p>
+    <w:p>
+      <w:pPr>
+        <w:pStyle w:val="a3"/>
+        <w:numPr>
+          <w:ilvl w:val="0"/>
+          <w:numId w:val="4"/>
+        </w:numPr>
+        <w:ind w:firstLineChars="0"/>
+        <w:rPr>
+          <w:sz w:val="24"/>
+        </w:rPr>
+      </w:pPr>
+      <w:r>
+        <w:rPr>
+          <w:rFonts w:hint="eastAsia"/>
+          <w:sz w:val="24"/>
+        </w:rPr>
+        <w:t>顺序原则：电源走线应先经过</w:t>
+      </w:r>
+      <w:r>
+        <w:rPr>
+          <w:rFonts w:hint="eastAsia"/>
+          <w:sz w:val="24"/>
+        </w:rPr>
+        <w:t>C</w:t>
+      </w:r>
+      <w:r>
+        <w:rPr>
+          <w:sz w:val="24"/>
+        </w:rPr>
+        <w:t>1</w:t>
+      </w:r>
+      <w:r>
+        <w:rPr>
+          <w:rFonts w:hint="eastAsia"/>
+          <w:sz w:val="24"/>
+        </w:rPr>
+        <w:t>大电容，再经过</w:t>
+      </w:r>
+      <w:r>
+        <w:rPr>
+          <w:rFonts w:hint="eastAsia"/>
+          <w:sz w:val="24"/>
+        </w:rPr>
+        <w:t>C</w:t>
+      </w:r>
+      <w:r>
+        <w:rPr>
+          <w:sz w:val="24"/>
+        </w:rPr>
+        <w:t>2</w:t>
+      </w:r>
+      <w:r>
+        <w:rPr>
+          <w:rFonts w:hint="eastAsia"/>
+          <w:sz w:val="24"/>
+        </w:rPr>
+        <w:t>小电容。</w:t>
+      </w:r>
+    </w:p>
+    <w:p>
+      <w:pPr>
+        <w:pStyle w:val="a3"/>
+        <w:numPr>
+          <w:ilvl w:val="0"/>
+          <w:numId w:val="4"/>
+        </w:numPr>
+        <w:ind w:firstLineChars="0"/>
+        <w:rPr>
+          <w:sz w:val="24"/>
+        </w:rPr>
+      </w:pPr>
+      <w:r>
+        <w:rPr>
+          <w:rFonts w:hint="eastAsia"/>
+          <w:sz w:val="24"/>
+        </w:rPr>
+        <w:t>就近原则：小电容应该尽可能靠近芯片</w:t>
+      </w:r>
+      <w:proofErr w:type="gramStart"/>
+      <w:r>
+        <w:rPr>
+          <w:rFonts w:hint="eastAsia"/>
+          <w:sz w:val="24"/>
+        </w:rPr>
+        <w:t>脚根</w:t>
+      </w:r>
+      <w:proofErr w:type="gramEnd"/>
+      <w:r>
+        <w:rPr>
+          <w:rFonts w:hint="eastAsia"/>
+          <w:sz w:val="24"/>
+        </w:rPr>
+        <w:t>，而大电容应该尽可能靠近小电容</w:t>
+      </w:r>
+    </w:p>
+    <w:p>
+      <w:pPr>
+        <w:pStyle w:val="a3"/>
+        <w:numPr>
+          <w:ilvl w:val="0"/>
+          <w:numId w:val="4"/>
+        </w:numPr>
+        <w:ind w:firstLineChars="0"/>
+        <w:rPr>
+          <w:rFonts w:hint="eastAsia"/>
+          <w:sz w:val="24"/>
+        </w:rPr>
+      </w:pPr>
+      <w:r>
+        <w:rPr>
+          <w:rFonts w:hint="eastAsia"/>
+          <w:sz w:val="24"/>
+        </w:rPr>
+        <w:t>共地原则：一个电容组的两个电容其接地点必须是一个相同的地平面区域，而不要靠过孔相连。</w:t>
+      </w:r>
+    </w:p>
+    <w:p>
+      <w:pPr>
+        <w:jc w:val="center"/>
+        <w:rPr>
+          <w:sz w:val="24"/>
+        </w:rPr>
+      </w:pPr>
+      <w:r>
+        <w:rPr>
+          <w:noProof/>
+        </w:rPr>
+        <w:drawing>
+          <wp:inline distT="0" distB="0" distL="0" distR="0" wp14:anchorId="2F2D91AA" wp14:editId="065686EA">
+            <wp:extent cx="3924300" cy="1558664"/>
+            <wp:effectExtent l="0" t="0" r="0" b="3810"/>
+            <wp:docPr id="11" name="图片 11"/>
+            <wp:cNvGraphicFramePr>
+              <a:graphicFrameLocks xmlns:a="http://schemas.openxmlformats.org/drawingml/2006/main" noChangeAspect="1"/>
+            </wp:cNvGraphicFramePr>
+            <a:graphic xmlns:a="http://schemas.openxmlformats.org/drawingml/2006/main">
+              <a:graphicData uri="http://schemas.openxmlformats.org/drawingml/2006/picture">
+                <pic:pic xmlns:pic="http://schemas.openxmlformats.org/drawingml/2006/picture">
+                  <pic:nvPicPr>
+                    <pic:cNvPr id="1" name=""/>
+                    <pic:cNvPicPr/>
+                  </pic:nvPicPr>
+                  <pic:blipFill>
+                    <a:blip r:embed="rId15"/>
+                    <a:stretch>
+                      <a:fillRect/>
+                    </a:stretch>
+                  </pic:blipFill>
+                  <pic:spPr>
+                    <a:xfrm>
+                      <a:off x="0" y="0"/>
+                      <a:ext cx="3962863" cy="1573981"/>
+                    </a:xfrm>
+                    <a:prstGeom prst="rect">
+                      <a:avLst/>
+                    </a:prstGeom>
+                  </pic:spPr>
+                </pic:pic>
+              </a:graphicData>
+            </a:graphic>
+          </wp:inline>
+        </w:drawing>
+      </w:r>
+    </w:p>
+    <w:p>
+      <w:pPr>
+        <w:pStyle w:val="a3"/>
+        <w:numPr>
+          <w:ilvl w:val="0"/>
+          <w:numId w:val="4"/>
+        </w:numPr>
+        <w:ind w:firstLineChars="0"/>
+        <w:jc w:val="left"/>
+        <w:rPr>
+          <w:sz w:val="24"/>
+        </w:rPr>
+      </w:pPr>
+      <w:r>
+        <w:rPr>
+          <w:rFonts w:hint="eastAsia"/>
+          <w:sz w:val="24"/>
+        </w:rPr>
+        <w:t>电源走线必须足够粗。</w:t>
+      </w:r>
+    </w:p>
+    <w:p>
+      <w:pPr>
+        <w:pStyle w:val="a3"/>
+        <w:numPr>
+          <w:ilvl w:val="0"/>
+          <w:numId w:val="4"/>
+        </w:numPr>
+        <w:ind w:firstLineChars="0"/>
+        <w:jc w:val="left"/>
+        <w:rPr>
+          <w:sz w:val="24"/>
+        </w:rPr>
+      </w:pPr>
+      <w:r>
+        <w:rPr>
+          <w:rFonts w:hint="eastAsia"/>
+          <w:sz w:val="24"/>
+        </w:rPr>
+        <w:t>不要节省电容，不要让其他电路干涉旁路电容的布局。</w:t>
+      </w:r>
+    </w:p>
+    <w:p>
+      <w:pPr>
+        <w:pStyle w:val="a3"/>
+        <w:numPr>
+          <w:ilvl w:val="0"/>
+          <w:numId w:val="4"/>
+        </w:numPr>
+        <w:ind w:firstLineChars="0"/>
+        <w:jc w:val="left"/>
+        <w:rPr>
+          <w:sz w:val="24"/>
+        </w:rPr>
+      </w:pPr>
+      <w:r>
+        <w:rPr>
+          <w:rFonts w:hint="eastAsia"/>
+          <w:sz w:val="24"/>
+        </w:rPr>
+        <w:t>注意电解电容的极性和耐压问题。</w:t>
+      </w:r>
+      <w:proofErr w:type="gramStart"/>
+      <w:r>
+        <w:rPr>
+          <w:rFonts w:hint="eastAsia"/>
+          <w:sz w:val="24"/>
+        </w:rPr>
+        <w:t>钽</w:t>
+      </w:r>
+      <w:proofErr w:type="gramEnd"/>
+      <w:r>
+        <w:rPr>
+          <w:rFonts w:hint="eastAsia"/>
+          <w:sz w:val="24"/>
+        </w:rPr>
+        <w:t>电容的耐压较低。</w:t>
+      </w:r>
+    </w:p>
+    <w:p>
+      <w:pPr>
+        <w:pStyle w:val="a3"/>
+        <w:numPr>
+          <w:ilvl w:val="0"/>
+          <w:numId w:val="4"/>
+        </w:numPr>
+        <w:ind w:firstLineChars="0"/>
+        <w:jc w:val="left"/>
+        <w:rPr>
+          <w:sz w:val="24"/>
+        </w:rPr>
+      </w:pPr>
+      <w:r>
+        <w:rPr>
+          <w:rFonts w:hint="eastAsia"/>
+          <w:sz w:val="24"/>
+        </w:rPr>
+        <w:t>根据噪声分布的不同可以考虑更换电容。但是要满足</w:t>
+      </w:r>
+      <w:r>
+        <w:rPr>
+          <w:rFonts w:hint="eastAsia"/>
+          <w:sz w:val="24"/>
+        </w:rPr>
+        <w:t>1</w:t>
+      </w:r>
+      <w:r>
+        <w:rPr>
+          <w:sz w:val="24"/>
+        </w:rPr>
+        <w:t>0</w:t>
+      </w:r>
+      <w:r>
+        <w:rPr>
+          <w:rFonts w:hint="eastAsia"/>
+          <w:sz w:val="24"/>
+        </w:rPr>
+        <w:t>μ</w:t>
+      </w:r>
+      <w:r>
+        <w:rPr>
+          <w:sz w:val="24"/>
+        </w:rPr>
+        <w:t>F-0.1</w:t>
+      </w:r>
+      <w:r>
+        <w:rPr>
+          <w:rFonts w:hint="eastAsia"/>
+          <w:sz w:val="24"/>
+        </w:rPr>
+        <w:t>μ</w:t>
+      </w:r>
+      <w:r>
+        <w:rPr>
+          <w:sz w:val="24"/>
+        </w:rPr>
+        <w:t>F-0.01</w:t>
+      </w:r>
+      <w:r>
+        <w:rPr>
+          <w:rFonts w:hint="eastAsia"/>
+          <w:sz w:val="24"/>
+        </w:rPr>
+        <w:t>μ</w:t>
+      </w:r>
+      <w:r>
+        <w:rPr>
+          <w:sz w:val="24"/>
+        </w:rPr>
+        <w:t>F</w:t>
+      </w:r>
+      <w:r>
+        <w:rPr>
+          <w:rFonts w:hint="eastAsia"/>
+          <w:sz w:val="24"/>
+        </w:rPr>
+        <w:t>。</w:t>
+      </w:r>
+    </w:p>
+    <w:p>
+      <w:pPr>
+        <w:jc w:val="left"/>
+        <w:rPr>
+          <w:sz w:val="24"/>
+        </w:rPr>
+      </w:pPr>
+    </w:p>
+    <w:p>
+      <w:pPr>
+        <w:pStyle w:val="a3"/>
+        <w:numPr>
+          <w:ilvl w:val="0"/>
+          <w:numId w:val="1"/>
+        </w:numPr>
+        <w:ind w:firstLineChars="0"/>
+        <w:jc w:val="left"/>
+        <w:rPr>
+          <w:sz w:val="24"/>
+        </w:rPr>
+      </w:pPr>
+      <w:r>
+        <w:rPr>
+          <w:rFonts w:hint="eastAsia"/>
+          <w:sz w:val="24"/>
+        </w:rPr>
+        <w:t>直流通路</w:t>
+      </w:r>
+    </w:p>
+    <w:p>
+      <w:pPr>
+        <w:pStyle w:val="a3"/>
+        <w:ind w:left="840" w:firstLineChars="0" w:firstLine="360"/>
+        <w:jc w:val="left"/>
+        <w:rPr>
+          <w:sz w:val="24"/>
+        </w:rPr>
+      </w:pPr>
+      <w:r>
+        <w:rPr>
+          <w:rFonts w:hint="eastAsia"/>
+          <w:sz w:val="24"/>
+        </w:rPr>
+        <w:lastRenderedPageBreak/>
+        <w:t>运算放大器</w:t>
+      </w:r>
+      <w:proofErr w:type="gramStart"/>
+      <w:r>
+        <w:rPr>
+          <w:rFonts w:hint="eastAsia"/>
+          <w:sz w:val="24"/>
+        </w:rPr>
+        <w:t>的入端是</w:t>
+      </w:r>
+      <w:proofErr w:type="gramEnd"/>
+      <w:r>
+        <w:rPr>
+          <w:rFonts w:hint="eastAsia"/>
+          <w:sz w:val="24"/>
+        </w:rPr>
+        <w:t>晶体管的基极或是栅极时，如果完全浮空，晶体管是不会导通的。也就是需要合适的静态工作点。</w:t>
+      </w:r>
+    </w:p>
+    <w:p>
+      <w:pPr>
+        <w:ind w:left="840" w:firstLine="420"/>
+        <w:jc w:val="left"/>
+        <w:rPr>
+          <w:sz w:val="24"/>
+        </w:rPr>
+      </w:pPr>
+      <w:r>
+        <w:rPr>
+          <w:rFonts w:hint="eastAsia"/>
+          <w:sz w:val="24"/>
+        </w:rPr>
+        <w:t>下图是一个实例。途中的输入信号是一个带直流分量的交变信号。左图试图</w:t>
+      </w:r>
+      <w:r>
+        <w:rPr>
+          <w:rFonts w:hint="eastAsia"/>
+          <w:sz w:val="24"/>
+        </w:rPr>
+        <w:t>通过电容隔直。但是这会导致正输入没有直流通路，理论上是无法正常工作的。但是实际情况中，由于偏置电流的存在，会缓慢的给电容充放电，导致输入级具有微弱的直流通路，也能看到理想的正弦波形，但是这个直流电平是在不确定的变化的，显然不是我们所期待的。而改成右图的电路后，就具有了明确的直流通路，可以建立起合适的静态工作点。</w:t>
+      </w:r>
+    </w:p>
+    <w:p>
+      <w:pPr>
+        <w:jc w:val="center"/>
+        <w:rPr>
+          <w:sz w:val="24"/>
+        </w:rPr>
+      </w:pPr>
+      <w:r>
+        <w:rPr>
+          <w:noProof/>
+        </w:rPr>
+        <w:drawing>
+          <wp:inline distT="0" distB="0" distL="0" distR="0" wp14:anchorId="5C049D8C" wp14:editId="709B5A43">
+            <wp:extent cx="3505200" cy="956559"/>
+            <wp:effectExtent l="0" t="0" r="0" b="0"/>
+            <wp:docPr id="12" name="图片 12"/>
+            <wp:cNvGraphicFramePr>
+              <a:graphicFrameLocks xmlns:a="http://schemas.openxmlformats.org/drawingml/2006/main" noChangeAspect="1"/>
+            </wp:cNvGraphicFramePr>
+            <a:graphic xmlns:a="http://schemas.openxmlformats.org/drawingml/2006/main">
+              <a:graphicData uri="http://schemas.openxmlformats.org/drawingml/2006/picture">
+                <pic:pic xmlns:pic="http://schemas.openxmlformats.org/drawingml/2006/picture">
+                  <pic:nvPicPr>
+                    <pic:cNvPr id="1" name=""/>
+                    <pic:cNvPicPr/>
+                  </pic:nvPicPr>
+                  <pic:blipFill>
+                    <a:blip r:embed="rId16"/>
+                    <a:stretch>
+                      <a:fillRect/>
+                    </a:stretch>
+                  </pic:blipFill>
+                  <pic:spPr>
+                    <a:xfrm>
+                      <a:off x="0" y="0"/>
+                      <a:ext cx="3597622" cy="981781"/>
+                    </a:xfrm>
+                    <a:prstGeom prst="rect">
+                      <a:avLst/>
+                    </a:prstGeom>
+                  </pic:spPr>
+                </pic:pic>
+              </a:graphicData>
+            </a:graphic>
+          </wp:inline>
+        </w:drawing>
+      </w:r>
+    </w:p>
+    <w:p>
+      <w:pPr>
+        <w:rPr>
+          <w:rFonts w:hint="eastAsia"/>
+          <w:sz w:val="24"/>
+        </w:rPr>
+      </w:pPr>
+      <w:bookmarkStart w:id="0" w:name="_GoBack"/>
+      <w:bookmarkEnd w:id="0"/>
+    </w:p>
     <w:sectPr>
       <w:pgSz w:w="11906" w:h="16838"/>
       <w:pgMar w:top="1440" w:right="1800" w:bottom="1440" w:left="1800" w:header="851" w:footer="992" w:gutter="0"/>
@@ -1537,6 +2725,184 @@
 <file path=word/numbering.xml><?xml version="1.0" encoding="utf-8"?>
 <w:numbering xmlns:wpc="http://schemas.microsoft.com/office/word/2010/wordprocessingCanvas" xmlns:cx="http://schemas.microsoft.com/office/drawing/2014/chartex" xmlns:cx1="http://schemas.microsoft.com/office/drawing/2015/9/8/chartex" xmlns:cx2="http://schemas.microsoft.com/office/drawing/2015/10/21/chartex" xmlns:cx3="http://schemas.microsoft.com/office/drawing/2016/5/9/chartex" xmlns:cx4="http://schemas.microsoft.com/office/drawing/2016/5/10/chartex" xmlns:cx5="http://schemas.microsoft.com/office/drawing/2016/5/11/chartex" xmlns:cx6="http://schemas.microsoft.com/office/drawing/2016/5/12/chartex" xmlns:cx7="http://schemas.microsoft.com/office/drawing/2016/5/13/chartex" xmlns:cx8="http://schemas.microsoft.com/office/drawing/2016/5/14/chartex" xmlns:mc="http://schemas.openxmlformats.org/markup-compatibility/2006" xmlns:aink="http://schemas.microsoft.com/office/drawing/2016/ink" xmlns:am3d="http://schemas.microsoft.com/office/drawing/2017/model3d" xmlns:o="urn:schemas-microsoft-com:office:office" xmlns:r="http://schemas.openxmlformats.org/officeDocument/2006/relationships" xmlns:m="http://schemas.openxmlformats.org/officeDocument/2006/math" xmlns:v="urn:schemas-microsoft-com:vml" xmlns:wp14="http://schemas.microsoft.com/office/word/2010/wordprocessingDrawing" xmlns:wp="http://schemas.openxmlformats.org/drawingml/2006/wordprocessingDrawing" xmlns:w10="urn:schemas-microsoft-com:office:word" xmlns:w="http://schemas.openxmlformats.org/wordprocessingml/2006/main" xmlns:w14="http://schemas.microsoft.com/office/word/2010/wordml" xmlns:w15="http://schemas.microsoft.com/office/word/2012/wordml" xmlns:w16cid="http://schemas.microsoft.com/office/word/2016/wordml/cid" xmlns:w16se="http://schemas.microsoft.com/office/word/2015/wordml/symex" xmlns:wpg="http://schemas.microsoft.com/office/word/2010/wordprocessingGroup" xmlns:wpi="http://schemas.microsoft.com/office/word/2010/wordprocessingInk" xmlns:wne="http://schemas.microsoft.com/office/word/2006/wordml" xmlns:wps="http://schemas.microsoft.com/office/word/2010/wordprocessingShape" mc:Ignorable="w14 w15 w16se w16cid wp14">
   <w:abstractNum w:abstractNumId="0" w15:restartNumberingAfterBreak="0">
+    <w:nsid w:val="0BF30F67"/>
+    <w:multiLevelType w:val="hybridMultilevel"/>
+    <w:tmpl w:val="5C1AA384"/>
+    <w:lvl w:ilvl="0" w:tplc="D0C00C9E">
+      <w:start w:val="1"/>
+      <w:numFmt w:val="decimal"/>
+      <w:lvlText w:val="%1."/>
+      <w:lvlJc w:val="left"/>
+      <w:pPr>
+        <w:ind w:left="1140" w:hanging="360"/>
+      </w:pPr>
+      <w:rPr>
+        <w:rFonts w:hint="default"/>
+      </w:rPr>
+    </w:lvl>
+    <w:lvl w:ilvl="1" w:tplc="04090019" w:tentative="1">
+      <w:start w:val="1"/>
+      <w:numFmt w:val="lowerLetter"/>
+      <w:lvlText w:val="%2)"/>
+      <w:lvlJc w:val="left"/>
+      <w:pPr>
+        <w:ind w:left="1620" w:hanging="420"/>
+      </w:pPr>
+    </w:lvl>
+    <w:lvl w:ilvl="2" w:tplc="0409001B" w:tentative="1">
+      <w:start w:val="1"/>
+      <w:numFmt w:val="lowerRoman"/>
+      <w:lvlText w:val="%3."/>
+      <w:lvlJc w:val="right"/>
+      <w:pPr>
+        <w:ind w:left="2040" w:hanging="420"/>
+      </w:pPr>
+    </w:lvl>
+    <w:lvl w:ilvl="3" w:tplc="0409000F" w:tentative="1">
+      <w:start w:val="1"/>
+      <w:numFmt w:val="decimal"/>
+      <w:lvlText w:val="%4."/>
+      <w:lvlJc w:val="left"/>
+      <w:pPr>
+        <w:ind w:left="2460" w:hanging="420"/>
+      </w:pPr>
+    </w:lvl>
+    <w:lvl w:ilvl="4" w:tplc="04090019" w:tentative="1">
+      <w:start w:val="1"/>
+      <w:numFmt w:val="lowerLetter"/>
+      <w:lvlText w:val="%5)"/>
+      <w:lvlJc w:val="left"/>
+      <w:pPr>
+        <w:ind w:left="2880" w:hanging="420"/>
+      </w:pPr>
+    </w:lvl>
+    <w:lvl w:ilvl="5" w:tplc="0409001B" w:tentative="1">
+      <w:start w:val="1"/>
+      <w:numFmt w:val="lowerRoman"/>
+      <w:lvlText w:val="%6."/>
+      <w:lvlJc w:val="right"/>
+      <w:pPr>
+        <w:ind w:left="3300" w:hanging="420"/>
+      </w:pPr>
+    </w:lvl>
+    <w:lvl w:ilvl="6" w:tplc="0409000F" w:tentative="1">
+      <w:start w:val="1"/>
+      <w:numFmt w:val="decimal"/>
+      <w:lvlText w:val="%7."/>
+      <w:lvlJc w:val="left"/>
+      <w:pPr>
+        <w:ind w:left="3720" w:hanging="420"/>
+      </w:pPr>
+    </w:lvl>
+    <w:lvl w:ilvl="7" w:tplc="04090019" w:tentative="1">
+      <w:start w:val="1"/>
+      <w:numFmt w:val="lowerLetter"/>
+      <w:lvlText w:val="%8)"/>
+      <w:lvlJc w:val="left"/>
+      <w:pPr>
+        <w:ind w:left="4140" w:hanging="420"/>
+      </w:pPr>
+    </w:lvl>
+    <w:lvl w:ilvl="8" w:tplc="0409001B" w:tentative="1">
+      <w:start w:val="1"/>
+      <w:numFmt w:val="lowerRoman"/>
+      <w:lvlText w:val="%9."/>
+      <w:lvlJc w:val="right"/>
+      <w:pPr>
+        <w:ind w:left="4560" w:hanging="420"/>
+      </w:pPr>
+    </w:lvl>
+  </w:abstractNum>
+  <w:abstractNum w:abstractNumId="1" w15:restartNumberingAfterBreak="0">
+    <w:nsid w:val="39FC35EB"/>
+    <w:multiLevelType w:val="hybridMultilevel"/>
+    <w:tmpl w:val="489ACD30"/>
+    <w:lvl w:ilvl="0" w:tplc="C1BCF55A">
+      <w:start w:val="1"/>
+      <w:numFmt w:val="decimal"/>
+      <w:lvlText w:val="%1."/>
+      <w:lvlJc w:val="left"/>
+      <w:pPr>
+        <w:ind w:left="1139" w:hanging="360"/>
+      </w:pPr>
+      <w:rPr>
+        <w:rFonts w:hint="default"/>
+      </w:rPr>
+    </w:lvl>
+    <w:lvl w:ilvl="1" w:tplc="04090019" w:tentative="1">
+      <w:start w:val="1"/>
+      <w:numFmt w:val="lowerLetter"/>
+      <w:lvlText w:val="%2)"/>
+      <w:lvlJc w:val="left"/>
+      <w:pPr>
+        <w:ind w:left="1619" w:hanging="420"/>
+      </w:pPr>
+    </w:lvl>
+    <w:lvl w:ilvl="2" w:tplc="0409001B" w:tentative="1">
+      <w:start w:val="1"/>
+      <w:numFmt w:val="lowerRoman"/>
+      <w:lvlText w:val="%3."/>
+      <w:lvlJc w:val="right"/>
+      <w:pPr>
+        <w:ind w:left="2039" w:hanging="420"/>
+      </w:pPr>
+    </w:lvl>
+    <w:lvl w:ilvl="3" w:tplc="0409000F" w:tentative="1">
+      <w:start w:val="1"/>
+      <w:numFmt w:val="decimal"/>
+      <w:lvlText w:val="%4."/>
+      <w:lvlJc w:val="left"/>
+      <w:pPr>
+        <w:ind w:left="2459" w:hanging="420"/>
+      </w:pPr>
+    </w:lvl>
+    <w:lvl w:ilvl="4" w:tplc="04090019" w:tentative="1">
+      <w:start w:val="1"/>
+      <w:numFmt w:val="lowerLetter"/>
+      <w:lvlText w:val="%5)"/>
+      <w:lvlJc w:val="left"/>
+      <w:pPr>
+        <w:ind w:left="2879" w:hanging="420"/>
+      </w:pPr>
+    </w:lvl>
+    <w:lvl w:ilvl="5" w:tplc="0409001B" w:tentative="1">
+      <w:start w:val="1"/>
+      <w:numFmt w:val="lowerRoman"/>
+      <w:lvlText w:val="%6."/>
+      <w:lvlJc w:val="right"/>
+      <w:pPr>
+        <w:ind w:left="3299" w:hanging="420"/>
+      </w:pPr>
+    </w:lvl>
+    <w:lvl w:ilvl="6" w:tplc="0409000F" w:tentative="1">
+      <w:start w:val="1"/>
+      <w:numFmt w:val="decimal"/>
+      <w:lvlText w:val="%7."/>
+      <w:lvlJc w:val="left"/>
+      <w:pPr>
+        <w:ind w:left="3719" w:hanging="420"/>
+      </w:pPr>
+    </w:lvl>
+    <w:lvl w:ilvl="7" w:tplc="04090019" w:tentative="1">
+      <w:start w:val="1"/>
+      <w:numFmt w:val="lowerLetter"/>
+      <w:lvlText w:val="%8)"/>
+      <w:lvlJc w:val="left"/>
+      <w:pPr>
+        <w:ind w:left="4139" w:hanging="420"/>
+      </w:pPr>
+    </w:lvl>
+    <w:lvl w:ilvl="8" w:tplc="0409001B" w:tentative="1">
+      <w:start w:val="1"/>
+      <w:numFmt w:val="lowerRoman"/>
+      <w:lvlText w:val="%9."/>
+      <w:lvlJc w:val="right"/>
+      <w:pPr>
+        <w:ind w:left="4559" w:hanging="420"/>
+      </w:pPr>
+    </w:lvl>
+  </w:abstractNum>
+  <w:abstractNum w:abstractNumId="2" w15:restartNumberingAfterBreak="0">
     <w:nsid w:val="694A0D54"/>
     <w:multiLevelType w:val="hybridMultilevel"/>
     <w:tmpl w:val="7CDC7A22"/>
@@ -1625,7 +2991,7 @@
       </w:pPr>
     </w:lvl>
   </w:abstractNum>
-  <w:abstractNum w:abstractNumId="1" w15:restartNumberingAfterBreak="0">
+  <w:abstractNum w:abstractNumId="3" w15:restartNumberingAfterBreak="0">
     <w:nsid w:val="6B810F17"/>
     <w:multiLevelType w:val="hybridMultilevel"/>
     <w:tmpl w:val="D6A2C6FC"/>
@@ -1715,9 +3081,15 @@
     </w:lvl>
   </w:abstractNum>
   <w:num w:numId="1">
+    <w:abstractNumId w:val="2"/>
+  </w:num>
+  <w:num w:numId="2">
+    <w:abstractNumId w:val="3"/>
+  </w:num>
+  <w:num w:numId="3">
     <w:abstractNumId w:val="0"/>
   </w:num>
-  <w:num w:numId="2">
+  <w:num w:numId="4">
     <w:abstractNumId w:val="1"/>
   </w:num>
 </w:numbering>

</xml_diff>

<commit_message>
2022/03/01 09点27分 author:Chan Leo
</commit_message>
<xml_diff>
--- a/4_放大器的共性问题_《你好，放大器》.docx
+++ b/4_放大器的共性问题_《你好，放大器》.docx
@@ -46,8 +46,6 @@
         </w:rPr>
         <w:t>放大器的封装</w:t>
       </w:r>
-      <w:bookmarkStart w:id="0" w:name="_GoBack"/>
-      <w:bookmarkEnd w:id="0"/>
     </w:p>
     <w:p>
       <w:pPr>
@@ -2691,6 +2689,530 @@
         </w:rPr>
       </w:pPr>
     </w:p>
+    <w:p>
+      <w:pPr>
+        <w:rPr>
+          <w:sz w:val="24"/>
+        </w:rPr>
+      </w:pPr>
+      <w:r>
+        <w:rPr>
+          <w:sz w:val="24"/>
+        </w:rPr>
+        <w:tab/>
+      </w:r>
+      <w:r>
+        <w:rPr>
+          <w:sz w:val="24"/>
+        </w:rPr>
+        <w:tab/>
+      </w:r>
+      <w:r>
+        <w:rPr>
+          <w:sz w:val="24"/>
+        </w:rPr>
+        <w:tab/>
+      </w:r>
+      <w:r>
+        <w:rPr>
+          <w:rFonts w:hint="eastAsia"/>
+          <w:sz w:val="24"/>
+        </w:rPr>
+        <w:t>几种常见的浮空源</w:t>
+      </w:r>
+    </w:p>
+    <w:p>
+      <w:pPr>
+        <w:pStyle w:val="a3"/>
+        <w:numPr>
+          <w:ilvl w:val="0"/>
+          <w:numId w:val="6"/>
+        </w:numPr>
+        <w:ind w:firstLineChars="0"/>
+        <w:rPr>
+          <w:sz w:val="24"/>
+        </w:rPr>
+      </w:pPr>
+      <w:r>
+        <w:rPr>
+          <w:rFonts w:hint="eastAsia"/>
+          <w:sz w:val="24"/>
+        </w:rPr>
+        <w:t>信号</w:t>
+      </w:r>
+      <w:proofErr w:type="gramStart"/>
+      <w:r>
+        <w:rPr>
+          <w:rFonts w:hint="eastAsia"/>
+          <w:sz w:val="24"/>
+        </w:rPr>
+        <w:t>经过隔直电容器</w:t>
+      </w:r>
+      <w:proofErr w:type="gramEnd"/>
+      <w:r>
+        <w:rPr>
+          <w:rFonts w:hint="eastAsia"/>
+          <w:sz w:val="24"/>
+        </w:rPr>
+        <w:t>。</w:t>
+      </w:r>
+    </w:p>
+    <w:p>
+      <w:pPr>
+        <w:pStyle w:val="a3"/>
+        <w:numPr>
+          <w:ilvl w:val="0"/>
+          <w:numId w:val="6"/>
+        </w:numPr>
+        <w:ind w:firstLineChars="0"/>
+        <w:rPr>
+          <w:sz w:val="24"/>
+        </w:rPr>
+      </w:pPr>
+      <w:r>
+        <w:rPr>
+          <w:rFonts w:hint="eastAsia"/>
+          <w:sz w:val="24"/>
+        </w:rPr>
+        <w:t>浮空变压器的负边。</w:t>
+      </w:r>
+    </w:p>
+    <w:p>
+      <w:pPr>
+        <w:pStyle w:val="a3"/>
+        <w:numPr>
+          <w:ilvl w:val="0"/>
+          <w:numId w:val="6"/>
+        </w:numPr>
+        <w:ind w:firstLineChars="0"/>
+        <w:rPr>
+          <w:sz w:val="24"/>
+        </w:rPr>
+      </w:pPr>
+      <w:r>
+        <w:rPr>
+          <w:rFonts w:hint="eastAsia"/>
+          <w:sz w:val="24"/>
+        </w:rPr>
+        <w:t>差分输出的无源传感器，例如驻极体话筒、水听器等。但是如果有接地的第三端，就不算浮空。</w:t>
+      </w:r>
+    </w:p>
+    <w:p>
+      <w:pPr>
+        <w:pStyle w:val="a3"/>
+        <w:numPr>
+          <w:ilvl w:val="0"/>
+          <w:numId w:val="6"/>
+        </w:numPr>
+        <w:ind w:firstLineChars="0"/>
+        <w:rPr>
+          <w:sz w:val="24"/>
+        </w:rPr>
+      </w:pPr>
+      <w:r>
+        <w:rPr>
+          <w:rFonts w:hint="eastAsia"/>
+          <w:sz w:val="24"/>
+        </w:rPr>
+        <w:t>人体。</w:t>
+      </w:r>
+    </w:p>
+    <w:p>
+      <w:pPr>
+        <w:ind w:left="840" w:firstLine="420"/>
+        <w:rPr>
+          <w:rFonts w:hint="eastAsia"/>
+          <w:color w:val="FF0000"/>
+          <w:sz w:val="24"/>
+        </w:rPr>
+      </w:pPr>
+      <w:r>
+        <w:rPr>
+          <w:rFonts w:hint="eastAsia"/>
+          <w:color w:val="FF0000"/>
+          <w:sz w:val="24"/>
+        </w:rPr>
+        <w:t>可以用一个大电阻到</w:t>
+      </w:r>
+      <w:r>
+        <w:rPr>
+          <w:rFonts w:hint="eastAsia"/>
+          <w:color w:val="FF0000"/>
+          <w:sz w:val="24"/>
+        </w:rPr>
+        <w:t>G</w:t>
+      </w:r>
+      <w:r>
+        <w:rPr>
+          <w:color w:val="FF0000"/>
+          <w:sz w:val="24"/>
+        </w:rPr>
+        <w:t>ND</w:t>
+      </w:r>
+      <w:r>
+        <w:rPr>
+          <w:rFonts w:hint="eastAsia"/>
+          <w:color w:val="FF0000"/>
+          <w:sz w:val="24"/>
+        </w:rPr>
+        <w:t>或者上接电阻到</w:t>
+      </w:r>
+      <w:r>
+        <w:rPr>
+          <w:rFonts w:hint="eastAsia"/>
+          <w:color w:val="FF0000"/>
+          <w:sz w:val="24"/>
+        </w:rPr>
+        <w:t>V</w:t>
+      </w:r>
+      <w:r>
+        <w:rPr>
+          <w:color w:val="FF0000"/>
+          <w:sz w:val="24"/>
+        </w:rPr>
+        <w:t>CC</w:t>
+      </w:r>
+      <w:r>
+        <w:rPr>
+          <w:rFonts w:hint="eastAsia"/>
+          <w:color w:val="FF0000"/>
+          <w:sz w:val="24"/>
+        </w:rPr>
+        <w:t>向下接电阻到</w:t>
+      </w:r>
+      <w:r>
+        <w:rPr>
+          <w:rFonts w:hint="eastAsia"/>
+          <w:color w:val="FF0000"/>
+          <w:sz w:val="24"/>
+        </w:rPr>
+        <w:t>G</w:t>
+      </w:r>
+      <w:r>
+        <w:rPr>
+          <w:color w:val="FF0000"/>
+          <w:sz w:val="24"/>
+        </w:rPr>
+        <w:t>ND</w:t>
+      </w:r>
+      <w:r>
+        <w:rPr>
+          <w:rFonts w:hint="eastAsia"/>
+          <w:color w:val="FF0000"/>
+          <w:sz w:val="24"/>
+        </w:rPr>
+        <w:t>提供直流通路。</w:t>
+      </w:r>
+    </w:p>
+    <w:p>
+      <w:pPr>
+        <w:rPr>
+          <w:sz w:val="24"/>
+        </w:rPr>
+      </w:pPr>
+    </w:p>
+    <w:p>
+      <w:pPr>
+        <w:ind w:left="840" w:firstLine="420"/>
+        <w:rPr>
+          <w:sz w:val="24"/>
+        </w:rPr>
+      </w:pPr>
+      <w:r>
+        <w:rPr>
+          <w:rFonts w:hint="eastAsia"/>
+          <w:sz w:val="24"/>
+        </w:rPr>
+        <w:t>不同的放大器对能否</w:t>
+      </w:r>
+      <w:proofErr w:type="gramStart"/>
+      <w:r>
+        <w:rPr>
+          <w:rFonts w:hint="eastAsia"/>
+          <w:sz w:val="24"/>
+        </w:rPr>
+        <w:t>浮</w:t>
+      </w:r>
+      <w:proofErr w:type="gramEnd"/>
+      <w:r>
+        <w:rPr>
+          <w:rFonts w:hint="eastAsia"/>
+          <w:sz w:val="24"/>
+        </w:rPr>
+        <w:t>空有不同的接受度。</w:t>
+      </w:r>
+    </w:p>
+    <w:p>
+      <w:pPr>
+        <w:pStyle w:val="a3"/>
+        <w:numPr>
+          <w:ilvl w:val="0"/>
+          <w:numId w:val="7"/>
+        </w:numPr>
+        <w:ind w:firstLineChars="0"/>
+        <w:rPr>
+          <w:sz w:val="24"/>
+        </w:rPr>
+      </w:pPr>
+      <w:r>
+        <w:rPr>
+          <w:rFonts w:hint="eastAsia"/>
+          <w:sz w:val="24"/>
+        </w:rPr>
+        <w:t>仪表放大器不接受浮空</w:t>
+      </w:r>
+    </w:p>
+    <w:p>
+      <w:pPr>
+        <w:pStyle w:val="a3"/>
+        <w:ind w:left="1740" w:firstLineChars="0" w:firstLine="0"/>
+        <w:rPr>
+          <w:sz w:val="24"/>
+        </w:rPr>
+      </w:pPr>
+      <w:r>
+        <w:rPr>
+          <w:rFonts w:hint="eastAsia"/>
+          <w:sz w:val="24"/>
+        </w:rPr>
+        <w:t>仪表放大器内部有两个平行的同相输入放大器，该放大器的负输入端有直流通路。但是正</w:t>
+      </w:r>
+      <w:proofErr w:type="gramStart"/>
+      <w:r>
+        <w:rPr>
+          <w:rFonts w:hint="eastAsia"/>
+          <w:sz w:val="24"/>
+        </w:rPr>
+        <w:t>端需要</w:t>
+      </w:r>
+      <w:proofErr w:type="gramEnd"/>
+      <w:r>
+        <w:rPr>
+          <w:rFonts w:hint="eastAsia"/>
+          <w:sz w:val="24"/>
+        </w:rPr>
+        <w:t>外部信号源提供非浮空的直流电位。</w:t>
+      </w:r>
+    </w:p>
+    <w:p>
+      <w:pPr>
+        <w:jc w:val="center"/>
+        <w:rPr>
+          <w:rFonts w:hint="eastAsia"/>
+          <w:sz w:val="24"/>
+        </w:rPr>
+      </w:pPr>
+      <w:r>
+        <w:rPr>
+          <w:noProof/>
+        </w:rPr>
+        <w:lastRenderedPageBreak/>
+        <w:drawing>
+          <wp:inline distT="0" distB="0" distL="0" distR="0" wp14:anchorId="5802D17A" wp14:editId="0B476D0E">
+            <wp:extent cx="3438113" cy="4426728"/>
+            <wp:effectExtent l="0" t="0" r="0" b="0"/>
+            <wp:docPr id="13" name="图片 13"/>
+            <wp:cNvGraphicFramePr>
+              <a:graphicFrameLocks xmlns:a="http://schemas.openxmlformats.org/drawingml/2006/main" noChangeAspect="1"/>
+            </wp:cNvGraphicFramePr>
+            <a:graphic xmlns:a="http://schemas.openxmlformats.org/drawingml/2006/main">
+              <a:graphicData uri="http://schemas.openxmlformats.org/drawingml/2006/picture">
+                <pic:pic xmlns:pic="http://schemas.openxmlformats.org/drawingml/2006/picture">
+                  <pic:nvPicPr>
+                    <pic:cNvPr id="1" name=""/>
+                    <pic:cNvPicPr/>
+                  </pic:nvPicPr>
+                  <pic:blipFill>
+                    <a:blip r:embed="rId19"/>
+                    <a:stretch>
+                      <a:fillRect/>
+                    </a:stretch>
+                  </pic:blipFill>
+                  <pic:spPr>
+                    <a:xfrm>
+                      <a:off x="0" y="0"/>
+                      <a:ext cx="3465125" cy="4461507"/>
+                    </a:xfrm>
+                    <a:prstGeom prst="rect">
+                      <a:avLst/>
+                    </a:prstGeom>
+                  </pic:spPr>
+                </pic:pic>
+              </a:graphicData>
+            </a:graphic>
+          </wp:inline>
+        </w:drawing>
+      </w:r>
+    </w:p>
+    <w:p>
+      <w:pPr>
+        <w:pStyle w:val="a3"/>
+        <w:numPr>
+          <w:ilvl w:val="0"/>
+          <w:numId w:val="7"/>
+        </w:numPr>
+        <w:ind w:firstLineChars="0"/>
+        <w:rPr>
+          <w:sz w:val="24"/>
+        </w:rPr>
+      </w:pPr>
+      <w:r>
+        <w:rPr>
+          <w:rFonts w:hint="eastAsia"/>
+          <w:sz w:val="24"/>
+        </w:rPr>
+        <w:t>差动放大器可以接受浮空</w:t>
+      </w:r>
+    </w:p>
+    <w:p>
+      <w:pPr>
+        <w:ind w:left="1260"/>
+        <w:jc w:val="center"/>
+        <w:rPr>
+          <w:sz w:val="24"/>
+        </w:rPr>
+      </w:pPr>
+      <w:r>
+        <w:rPr>
+          <w:noProof/>
+        </w:rPr>
+        <w:drawing>
+          <wp:inline distT="0" distB="0" distL="0" distR="0" wp14:anchorId="14701383" wp14:editId="5E881FD0">
+            <wp:extent cx="3028493" cy="1822577"/>
+            <wp:effectExtent l="0" t="0" r="635" b="6350"/>
+            <wp:docPr id="14" name="图片 14"/>
+            <wp:cNvGraphicFramePr>
+              <a:graphicFrameLocks xmlns:a="http://schemas.openxmlformats.org/drawingml/2006/main" noChangeAspect="1"/>
+            </wp:cNvGraphicFramePr>
+            <a:graphic xmlns:a="http://schemas.openxmlformats.org/drawingml/2006/main">
+              <a:graphicData uri="http://schemas.openxmlformats.org/drawingml/2006/picture">
+                <pic:pic xmlns:pic="http://schemas.openxmlformats.org/drawingml/2006/picture">
+                  <pic:nvPicPr>
+                    <pic:cNvPr id="1" name=""/>
+                    <pic:cNvPicPr/>
+                  </pic:nvPicPr>
+                  <pic:blipFill>
+                    <a:blip r:embed="rId20"/>
+                    <a:stretch>
+                      <a:fillRect/>
+                    </a:stretch>
+                  </pic:blipFill>
+                  <pic:spPr>
+                    <a:xfrm>
+                      <a:off x="0" y="0"/>
+                      <a:ext cx="3078823" cy="1852866"/>
+                    </a:xfrm>
+                    <a:prstGeom prst="rect">
+                      <a:avLst/>
+                    </a:prstGeom>
+                  </pic:spPr>
+                </pic:pic>
+              </a:graphicData>
+            </a:graphic>
+          </wp:inline>
+        </w:drawing>
+      </w:r>
+    </w:p>
+    <w:p>
+      <w:pPr>
+        <w:pStyle w:val="a3"/>
+        <w:numPr>
+          <w:ilvl w:val="0"/>
+          <w:numId w:val="7"/>
+        </w:numPr>
+        <w:ind w:firstLineChars="0"/>
+        <w:rPr>
+          <w:sz w:val="24"/>
+        </w:rPr>
+      </w:pPr>
+      <w:r>
+        <w:rPr>
+          <w:rFonts w:hint="eastAsia"/>
+          <w:sz w:val="24"/>
+        </w:rPr>
+        <w:t>全差分放大器能接受浮空</w:t>
+      </w:r>
+    </w:p>
+    <w:p>
+      <w:pPr>
+        <w:ind w:left="1260"/>
+        <w:jc w:val="center"/>
+        <w:rPr>
+          <w:sz w:val="24"/>
+        </w:rPr>
+      </w:pPr>
+      <w:r>
+        <w:rPr>
+          <w:noProof/>
+        </w:rPr>
+        <w:drawing>
+          <wp:inline distT="0" distB="0" distL="0" distR="0" wp14:anchorId="10C8FDC8" wp14:editId="6699F353">
+            <wp:extent cx="2457907" cy="1051399"/>
+            <wp:effectExtent l="0" t="0" r="0" b="0"/>
+            <wp:docPr id="15" name="图片 15"/>
+            <wp:cNvGraphicFramePr>
+              <a:graphicFrameLocks xmlns:a="http://schemas.openxmlformats.org/drawingml/2006/main" noChangeAspect="1"/>
+            </wp:cNvGraphicFramePr>
+            <a:graphic xmlns:a="http://schemas.openxmlformats.org/drawingml/2006/main">
+              <a:graphicData uri="http://schemas.openxmlformats.org/drawingml/2006/picture">
+                <pic:pic xmlns:pic="http://schemas.openxmlformats.org/drawingml/2006/picture">
+                  <pic:nvPicPr>
+                    <pic:cNvPr id="1" name=""/>
+                    <pic:cNvPicPr/>
+                  </pic:nvPicPr>
+                  <pic:blipFill>
+                    <a:blip r:embed="rId21"/>
+                    <a:stretch>
+                      <a:fillRect/>
+                    </a:stretch>
+                  </pic:blipFill>
+                  <pic:spPr>
+                    <a:xfrm>
+                      <a:off x="0" y="0"/>
+                      <a:ext cx="2533839" cy="1083880"/>
+                    </a:xfrm>
+                    <a:prstGeom prst="rect">
+                      <a:avLst/>
+                    </a:prstGeom>
+                  </pic:spPr>
+                </pic:pic>
+              </a:graphicData>
+            </a:graphic>
+          </wp:inline>
+        </w:drawing>
+      </w:r>
+    </w:p>
+    <w:p>
+      <w:pPr>
+        <w:pStyle w:val="a3"/>
+        <w:numPr>
+          <w:ilvl w:val="0"/>
+          <w:numId w:val="1"/>
+        </w:numPr>
+        <w:ind w:firstLineChars="0"/>
+        <w:rPr>
+          <w:sz w:val="24"/>
+        </w:rPr>
+      </w:pPr>
+      <w:r>
+        <w:rPr>
+          <w:rFonts w:hint="eastAsia"/>
+          <w:sz w:val="24"/>
+        </w:rPr>
+        <w:t>自激振荡</w:t>
+      </w:r>
+      <w:bookmarkStart w:id="0" w:name="_GoBack"/>
+      <w:bookmarkEnd w:id="0"/>
+    </w:p>
+    <w:p>
+      <w:pPr>
+        <w:ind w:left="1260"/>
+        <w:rPr>
+          <w:rFonts w:hint="eastAsia"/>
+          <w:sz w:val="24"/>
+        </w:rPr>
+      </w:pPr>
+    </w:p>
     <w:sectPr>
       <w:pgSz w:w="11906" w:h="16838"/>
       <w:pgMar w:top="1440" w:right="1800" w:bottom="1440" w:left="1800" w:header="851" w:footer="992" w:gutter="0"/>
@@ -2754,6 +3276,95 @@
 <file path=word/numbering.xml><?xml version="1.0" encoding="utf-8"?>
 <w:numbering xmlns:wpc="http://schemas.microsoft.com/office/word/2010/wordprocessingCanvas" xmlns:cx="http://schemas.microsoft.com/office/drawing/2014/chartex" xmlns:cx1="http://schemas.microsoft.com/office/drawing/2015/9/8/chartex" xmlns:cx2="http://schemas.microsoft.com/office/drawing/2015/10/21/chartex" xmlns:cx3="http://schemas.microsoft.com/office/drawing/2016/5/9/chartex" xmlns:cx4="http://schemas.microsoft.com/office/drawing/2016/5/10/chartex" xmlns:cx5="http://schemas.microsoft.com/office/drawing/2016/5/11/chartex" xmlns:cx6="http://schemas.microsoft.com/office/drawing/2016/5/12/chartex" xmlns:cx7="http://schemas.microsoft.com/office/drawing/2016/5/13/chartex" xmlns:cx8="http://schemas.microsoft.com/office/drawing/2016/5/14/chartex" xmlns:mc="http://schemas.openxmlformats.org/markup-compatibility/2006" xmlns:aink="http://schemas.microsoft.com/office/drawing/2016/ink" xmlns:am3d="http://schemas.microsoft.com/office/drawing/2017/model3d" xmlns:o="urn:schemas-microsoft-com:office:office" xmlns:r="http://schemas.openxmlformats.org/officeDocument/2006/relationships" xmlns:m="http://schemas.openxmlformats.org/officeDocument/2006/math" xmlns:v="urn:schemas-microsoft-com:vml" xmlns:wp14="http://schemas.microsoft.com/office/word/2010/wordprocessingDrawing" xmlns:wp="http://schemas.openxmlformats.org/drawingml/2006/wordprocessingDrawing" xmlns:w10="urn:schemas-microsoft-com:office:word" xmlns:w="http://schemas.openxmlformats.org/wordprocessingml/2006/main" xmlns:w14="http://schemas.microsoft.com/office/word/2010/wordml" xmlns:w15="http://schemas.microsoft.com/office/word/2012/wordml" xmlns:w16cid="http://schemas.microsoft.com/office/word/2016/wordml/cid" xmlns:w16se="http://schemas.microsoft.com/office/word/2015/wordml/symex" xmlns:wpg="http://schemas.microsoft.com/office/word/2010/wordprocessingGroup" xmlns:wpi="http://schemas.microsoft.com/office/word/2010/wordprocessingInk" xmlns:wne="http://schemas.microsoft.com/office/word/2006/wordml" xmlns:wps="http://schemas.microsoft.com/office/word/2010/wordprocessingShape" mc:Ignorable="w14 w15 w16se w16cid wp14">
   <w:abstractNum w:abstractNumId="0" w15:restartNumberingAfterBreak="0">
+    <w:nsid w:val="0B72344C"/>
+    <w:multiLevelType w:val="hybridMultilevel"/>
+    <w:tmpl w:val="5AAC01D4"/>
+    <w:lvl w:ilvl="0" w:tplc="2954FDE8">
+      <w:start w:val="1"/>
+      <w:numFmt w:val="decimal"/>
+      <w:lvlText w:val="%1."/>
+      <w:lvlJc w:val="left"/>
+      <w:pPr>
+        <w:ind w:left="1620" w:hanging="360"/>
+      </w:pPr>
+      <w:rPr>
+        <w:rFonts w:hint="default"/>
+      </w:rPr>
+    </w:lvl>
+    <w:lvl w:ilvl="1" w:tplc="04090019" w:tentative="1">
+      <w:start w:val="1"/>
+      <w:numFmt w:val="lowerLetter"/>
+      <w:lvlText w:val="%2)"/>
+      <w:lvlJc w:val="left"/>
+      <w:pPr>
+        <w:ind w:left="2100" w:hanging="420"/>
+      </w:pPr>
+    </w:lvl>
+    <w:lvl w:ilvl="2" w:tplc="0409001B" w:tentative="1">
+      <w:start w:val="1"/>
+      <w:numFmt w:val="lowerRoman"/>
+      <w:lvlText w:val="%3."/>
+      <w:lvlJc w:val="right"/>
+      <w:pPr>
+        <w:ind w:left="2520" w:hanging="420"/>
+      </w:pPr>
+    </w:lvl>
+    <w:lvl w:ilvl="3" w:tplc="0409000F" w:tentative="1">
+      <w:start w:val="1"/>
+      <w:numFmt w:val="decimal"/>
+      <w:lvlText w:val="%4."/>
+      <w:lvlJc w:val="left"/>
+      <w:pPr>
+        <w:ind w:left="2940" w:hanging="420"/>
+      </w:pPr>
+    </w:lvl>
+    <w:lvl w:ilvl="4" w:tplc="04090019" w:tentative="1">
+      <w:start w:val="1"/>
+      <w:numFmt w:val="lowerLetter"/>
+      <w:lvlText w:val="%5)"/>
+      <w:lvlJc w:val="left"/>
+      <w:pPr>
+        <w:ind w:left="3360" w:hanging="420"/>
+      </w:pPr>
+    </w:lvl>
+    <w:lvl w:ilvl="5" w:tplc="0409001B" w:tentative="1">
+      <w:start w:val="1"/>
+      <w:numFmt w:val="lowerRoman"/>
+      <w:lvlText w:val="%6."/>
+      <w:lvlJc w:val="right"/>
+      <w:pPr>
+        <w:ind w:left="3780" w:hanging="420"/>
+      </w:pPr>
+    </w:lvl>
+    <w:lvl w:ilvl="6" w:tplc="0409000F" w:tentative="1">
+      <w:start w:val="1"/>
+      <w:numFmt w:val="decimal"/>
+      <w:lvlText w:val="%7."/>
+      <w:lvlJc w:val="left"/>
+      <w:pPr>
+        <w:ind w:left="4200" w:hanging="420"/>
+      </w:pPr>
+    </w:lvl>
+    <w:lvl w:ilvl="7" w:tplc="04090019" w:tentative="1">
+      <w:start w:val="1"/>
+      <w:numFmt w:val="lowerLetter"/>
+      <w:lvlText w:val="%8)"/>
+      <w:lvlJc w:val="left"/>
+      <w:pPr>
+        <w:ind w:left="4620" w:hanging="420"/>
+      </w:pPr>
+    </w:lvl>
+    <w:lvl w:ilvl="8" w:tplc="0409001B" w:tentative="1">
+      <w:start w:val="1"/>
+      <w:numFmt w:val="lowerRoman"/>
+      <w:lvlText w:val="%9."/>
+      <w:lvlJc w:val="right"/>
+      <w:pPr>
+        <w:ind w:left="5040" w:hanging="420"/>
+      </w:pPr>
+    </w:lvl>
+  </w:abstractNum>
+  <w:abstractNum w:abstractNumId="1" w15:restartNumberingAfterBreak="0">
     <w:nsid w:val="0BF30F67"/>
     <w:multiLevelType w:val="hybridMultilevel"/>
     <w:tmpl w:val="5C1AA384"/>
@@ -2842,7 +3453,96 @@
       </w:pPr>
     </w:lvl>
   </w:abstractNum>
-  <w:abstractNum w:abstractNumId="1" w15:restartNumberingAfterBreak="0">
+  <w:abstractNum w:abstractNumId="2" w15:restartNumberingAfterBreak="0">
+    <w:nsid w:val="1D23702C"/>
+    <w:multiLevelType w:val="hybridMultilevel"/>
+    <w:tmpl w:val="B59E1D6A"/>
+    <w:lvl w:ilvl="0" w:tplc="B336A210">
+      <w:start w:val="1"/>
+      <w:numFmt w:val="decimal"/>
+      <w:lvlText w:val="%1、"/>
+      <w:lvlJc w:val="left"/>
+      <w:pPr>
+        <w:ind w:left="1740" w:hanging="480"/>
+      </w:pPr>
+      <w:rPr>
+        <w:rFonts w:hint="default"/>
+      </w:rPr>
+    </w:lvl>
+    <w:lvl w:ilvl="1" w:tplc="04090019" w:tentative="1">
+      <w:start w:val="1"/>
+      <w:numFmt w:val="lowerLetter"/>
+      <w:lvlText w:val="%2)"/>
+      <w:lvlJc w:val="left"/>
+      <w:pPr>
+        <w:ind w:left="2100" w:hanging="420"/>
+      </w:pPr>
+    </w:lvl>
+    <w:lvl w:ilvl="2" w:tplc="0409001B" w:tentative="1">
+      <w:start w:val="1"/>
+      <w:numFmt w:val="lowerRoman"/>
+      <w:lvlText w:val="%3."/>
+      <w:lvlJc w:val="right"/>
+      <w:pPr>
+        <w:ind w:left="2520" w:hanging="420"/>
+      </w:pPr>
+    </w:lvl>
+    <w:lvl w:ilvl="3" w:tplc="0409000F" w:tentative="1">
+      <w:start w:val="1"/>
+      <w:numFmt w:val="decimal"/>
+      <w:lvlText w:val="%4."/>
+      <w:lvlJc w:val="left"/>
+      <w:pPr>
+        <w:ind w:left="2940" w:hanging="420"/>
+      </w:pPr>
+    </w:lvl>
+    <w:lvl w:ilvl="4" w:tplc="04090019" w:tentative="1">
+      <w:start w:val="1"/>
+      <w:numFmt w:val="lowerLetter"/>
+      <w:lvlText w:val="%5)"/>
+      <w:lvlJc w:val="left"/>
+      <w:pPr>
+        <w:ind w:left="3360" w:hanging="420"/>
+      </w:pPr>
+    </w:lvl>
+    <w:lvl w:ilvl="5" w:tplc="0409001B" w:tentative="1">
+      <w:start w:val="1"/>
+      <w:numFmt w:val="lowerRoman"/>
+      <w:lvlText w:val="%6."/>
+      <w:lvlJc w:val="right"/>
+      <w:pPr>
+        <w:ind w:left="3780" w:hanging="420"/>
+      </w:pPr>
+    </w:lvl>
+    <w:lvl w:ilvl="6" w:tplc="0409000F" w:tentative="1">
+      <w:start w:val="1"/>
+      <w:numFmt w:val="decimal"/>
+      <w:lvlText w:val="%7."/>
+      <w:lvlJc w:val="left"/>
+      <w:pPr>
+        <w:ind w:left="4200" w:hanging="420"/>
+      </w:pPr>
+    </w:lvl>
+    <w:lvl w:ilvl="7" w:tplc="04090019" w:tentative="1">
+      <w:start w:val="1"/>
+      <w:numFmt w:val="lowerLetter"/>
+      <w:lvlText w:val="%8)"/>
+      <w:lvlJc w:val="left"/>
+      <w:pPr>
+        <w:ind w:left="4620" w:hanging="420"/>
+      </w:pPr>
+    </w:lvl>
+    <w:lvl w:ilvl="8" w:tplc="0409001B" w:tentative="1">
+      <w:start w:val="1"/>
+      <w:numFmt w:val="lowerRoman"/>
+      <w:lvlText w:val="%9."/>
+      <w:lvlJc w:val="right"/>
+      <w:pPr>
+        <w:ind w:left="5040" w:hanging="420"/>
+      </w:pPr>
+    </w:lvl>
+  </w:abstractNum>
+  <w:abstractNum w:abstractNumId="3" w15:restartNumberingAfterBreak="0">
     <w:nsid w:val="39FC35EB"/>
     <w:multiLevelType w:val="hybridMultilevel"/>
     <w:tmpl w:val="489ACD30"/>
@@ -2931,7 +3631,7 @@
       </w:pPr>
     </w:lvl>
   </w:abstractNum>
-  <w:abstractNum w:abstractNumId="2" w15:restartNumberingAfterBreak="0">
+  <w:abstractNum w:abstractNumId="4" w15:restartNumberingAfterBreak="0">
     <w:nsid w:val="694A0D54"/>
     <w:multiLevelType w:val="hybridMultilevel"/>
     <w:tmpl w:val="7CDC7A22"/>
@@ -3020,7 +3720,7 @@
       </w:pPr>
     </w:lvl>
   </w:abstractNum>
-  <w:abstractNum w:abstractNumId="3" w15:restartNumberingAfterBreak="0">
+  <w:abstractNum w:abstractNumId="5" w15:restartNumberingAfterBreak="0">
     <w:nsid w:val="6B810F17"/>
     <w:multiLevelType w:val="hybridMultilevel"/>
     <w:tmpl w:val="D6A2C6FC"/>
@@ -3109,17 +3809,115 @@
       </w:pPr>
     </w:lvl>
   </w:abstractNum>
+  <w:abstractNum w:abstractNumId="6" w15:restartNumberingAfterBreak="0">
+    <w:nsid w:val="7B53730C"/>
+    <w:multiLevelType w:val="hybridMultilevel"/>
+    <w:tmpl w:val="C77C8112"/>
+    <w:lvl w:ilvl="0" w:tplc="26E8F766">
+      <w:start w:val="1"/>
+      <w:numFmt w:val="decimal"/>
+      <w:lvlText w:val="%1、"/>
+      <w:lvlJc w:val="left"/>
+      <w:pPr>
+        <w:ind w:left="1620" w:hanging="360"/>
+      </w:pPr>
+      <w:rPr>
+        <w:rFonts w:hint="default"/>
+      </w:rPr>
+    </w:lvl>
+    <w:lvl w:ilvl="1" w:tplc="04090019" w:tentative="1">
+      <w:start w:val="1"/>
+      <w:numFmt w:val="lowerLetter"/>
+      <w:lvlText w:val="%2)"/>
+      <w:lvlJc w:val="left"/>
+      <w:pPr>
+        <w:ind w:left="2100" w:hanging="420"/>
+      </w:pPr>
+    </w:lvl>
+    <w:lvl w:ilvl="2" w:tplc="0409001B" w:tentative="1">
+      <w:start w:val="1"/>
+      <w:numFmt w:val="lowerRoman"/>
+      <w:lvlText w:val="%3."/>
+      <w:lvlJc w:val="right"/>
+      <w:pPr>
+        <w:ind w:left="2520" w:hanging="420"/>
+      </w:pPr>
+    </w:lvl>
+    <w:lvl w:ilvl="3" w:tplc="0409000F" w:tentative="1">
+      <w:start w:val="1"/>
+      <w:numFmt w:val="decimal"/>
+      <w:lvlText w:val="%4."/>
+      <w:lvlJc w:val="left"/>
+      <w:pPr>
+        <w:ind w:left="2940" w:hanging="420"/>
+      </w:pPr>
+    </w:lvl>
+    <w:lvl w:ilvl="4" w:tplc="04090019" w:tentative="1">
+      <w:start w:val="1"/>
+      <w:numFmt w:val="lowerLetter"/>
+      <w:lvlText w:val="%5)"/>
+      <w:lvlJc w:val="left"/>
+      <w:pPr>
+        <w:ind w:left="3360" w:hanging="420"/>
+      </w:pPr>
+    </w:lvl>
+    <w:lvl w:ilvl="5" w:tplc="0409001B" w:tentative="1">
+      <w:start w:val="1"/>
+      <w:numFmt w:val="lowerRoman"/>
+      <w:lvlText w:val="%6."/>
+      <w:lvlJc w:val="right"/>
+      <w:pPr>
+        <w:ind w:left="3780" w:hanging="420"/>
+      </w:pPr>
+    </w:lvl>
+    <w:lvl w:ilvl="6" w:tplc="0409000F" w:tentative="1">
+      <w:start w:val="1"/>
+      <w:numFmt w:val="decimal"/>
+      <w:lvlText w:val="%7."/>
+      <w:lvlJc w:val="left"/>
+      <w:pPr>
+        <w:ind w:left="4200" w:hanging="420"/>
+      </w:pPr>
+    </w:lvl>
+    <w:lvl w:ilvl="7" w:tplc="04090019" w:tentative="1">
+      <w:start w:val="1"/>
+      <w:numFmt w:val="lowerLetter"/>
+      <w:lvlText w:val="%8)"/>
+      <w:lvlJc w:val="left"/>
+      <w:pPr>
+        <w:ind w:left="4620" w:hanging="420"/>
+      </w:pPr>
+    </w:lvl>
+    <w:lvl w:ilvl="8" w:tplc="0409001B" w:tentative="1">
+      <w:start w:val="1"/>
+      <w:numFmt w:val="lowerRoman"/>
+      <w:lvlText w:val="%9."/>
+      <w:lvlJc w:val="right"/>
+      <w:pPr>
+        <w:ind w:left="5040" w:hanging="420"/>
+      </w:pPr>
+    </w:lvl>
+  </w:abstractNum>
   <w:num w:numId="1">
-    <w:abstractNumId w:val="2"/>
+    <w:abstractNumId w:val="4"/>
   </w:num>
   <w:num w:numId="2">
+    <w:abstractNumId w:val="5"/>
+  </w:num>
+  <w:num w:numId="3">
+    <w:abstractNumId w:val="1"/>
+  </w:num>
+  <w:num w:numId="4">
     <w:abstractNumId w:val="3"/>
   </w:num>
-  <w:num w:numId="3">
+  <w:num w:numId="5">
     <w:abstractNumId w:val="0"/>
   </w:num>
-  <w:num w:numId="4">
-    <w:abstractNumId w:val="1"/>
+  <w:num w:numId="6">
+    <w:abstractNumId w:val="6"/>
+  </w:num>
+  <w:num w:numId="7">
+    <w:abstractNumId w:val="2"/>
   </w:num>
 </w:numbering>
 </file>

</xml_diff>